<commit_message>
agregamos las nuevas caracteristicas y archivos, modifique el nivel secundario agreganod los botones
</commit_message>
<xml_diff>
--- a/archivos/secundario/primer año/Parte2-FEC.docx
+++ b/archivos/secundario/primer año/Parte2-FEC.docx
@@ -78,7 +78,15 @@
         <w:t>Fecha de presentación</w:t>
       </w:r>
       <w:r>
-        <w:t>: al reincorporarnos a clases aulicas.</w:t>
+        <w:t xml:space="preserve">: al reincorporarnos a clases </w:t>
+      </w:r>
+      <w:proofErr w:type="spellStart"/>
+      <w:r>
+        <w:t>aulicas</w:t>
+      </w:r>
+      <w:proofErr w:type="spellEnd"/>
+      <w:r>
+        <w:t>.</w:t>
       </w:r>
     </w:p>
     <w:p>
@@ -136,7 +144,15 @@
         <w:t xml:space="preserve"> del diccionario</w:t>
       </w:r>
       <w:r>
-        <w:t>, buscar los siguientes terminos:</w:t>
+        <w:t xml:space="preserve">, buscar los siguientes </w:t>
+      </w:r>
+      <w:proofErr w:type="spellStart"/>
+      <w:r>
+        <w:t>terminos</w:t>
+      </w:r>
+      <w:proofErr w:type="spellEnd"/>
+      <w:r>
+        <w:t>:</w:t>
       </w:r>
     </w:p>
     <w:p>
@@ -246,7 +262,15 @@
         <w:t xml:space="preserve"> una historia, donde imagines que no existe </w:t>
       </w:r>
       <w:r>
-        <w:t xml:space="preserve">la liberta. Todo esta </w:t>
+        <w:t xml:space="preserve">la liberta. Todo </w:t>
+      </w:r>
+      <w:proofErr w:type="spellStart"/>
+      <w:r>
+        <w:t>esta</w:t>
+      </w:r>
+      <w:proofErr w:type="spellEnd"/>
+      <w:r>
+        <w:t xml:space="preserve"> </w:t>
       </w:r>
       <w:r>
         <w:t xml:space="preserve">absolutamente controlado por algo externo a los seres, puede </w:t>
@@ -331,7 +355,15 @@
         <w:jc w:val="both"/>
       </w:pPr>
       <w:r>
-        <w:t>¿De que dependerá?</w:t>
+        <w:t xml:space="preserve">¿De </w:t>
+      </w:r>
+      <w:proofErr w:type="spellStart"/>
+      <w:r>
+        <w:t>que</w:t>
+      </w:r>
+      <w:proofErr w:type="spellEnd"/>
+      <w:r>
+        <w:t xml:space="preserve"> dependerá?</w:t>
       </w:r>
     </w:p>
     <w:p>
@@ -357,7 +389,23 @@
         <w:jc w:val="both"/>
       </w:pPr>
       <w:r>
-        <w:t>¿De que manera les gustaría ser libre a uds?</w:t>
+        <w:t xml:space="preserve">¿De </w:t>
+      </w:r>
+      <w:proofErr w:type="spellStart"/>
+      <w:r>
+        <w:t>que</w:t>
+      </w:r>
+      <w:proofErr w:type="spellEnd"/>
+      <w:r>
+        <w:t xml:space="preserve"> manera les gustaría ser libre a </w:t>
+      </w:r>
+      <w:proofErr w:type="spellStart"/>
+      <w:r>
+        <w:t>uds</w:t>
+      </w:r>
+      <w:proofErr w:type="spellEnd"/>
+      <w:r>
+        <w:t>?</w:t>
       </w:r>
     </w:p>
     <w:p>
@@ -421,1232 +469,10 @@
     </w:p>
     <w:p>
       <w:pPr>
-        <w:ind w:left="2124"/>
         <w:jc w:val="both"/>
       </w:pPr>
-    </w:p>
-    <w:p>
-      <w:pPr>
-        <w:ind w:left="2124"/>
-        <w:jc w:val="center"/>
-        <w:rPr>
-          <w:b/>
-          <w:bCs/>
-          <w:u w:val="single"/>
-        </w:rPr>
-      </w:pPr>
-      <w:r>
-        <w:rPr>
-          <w:b/>
-          <w:bCs/>
-          <w:u w:val="single"/>
-        </w:rPr>
-        <w:lastRenderedPageBreak/>
-        <w:t xml:space="preserve">F.E.C: </w:t>
-      </w:r>
-      <w:r>
-        <w:rPr>
-          <w:b/>
-          <w:bCs/>
-          <w:u w:val="single"/>
-        </w:rPr>
-        <w:t>2do</w:t>
-      </w:r>
-      <w:r>
-        <w:rPr>
-          <w:b/>
-          <w:bCs/>
-          <w:u w:val="single"/>
-        </w:rPr>
-        <w:t xml:space="preserve"> AÑO</w:t>
-      </w:r>
-    </w:p>
-    <w:p>
-      <w:pPr>
-        <w:ind w:left="2124"/>
-        <w:jc w:val="center"/>
-        <w:rPr>
-          <w:b/>
-          <w:bCs/>
-          <w:u w:val="single"/>
-        </w:rPr>
-      </w:pPr>
-      <w:r>
-        <w:rPr>
-          <w:b/>
-          <w:bCs/>
-          <w:u w:val="single"/>
-        </w:rPr>
-        <w:t>27-03-20</w:t>
-      </w:r>
-    </w:p>
-    <w:p>
-      <w:pPr>
-        <w:ind w:left="2124"/>
-        <w:jc w:val="both"/>
-      </w:pPr>
-      <w:r>
-        <w:t>“Adolescente</w:t>
-      </w:r>
-      <w:r>
-        <w:t xml:space="preserve">, </w:t>
-      </w:r>
-      <w:r>
-        <w:t xml:space="preserve">escuela y </w:t>
-      </w:r>
-      <w:r>
-        <w:t>Medio de comunicación”</w:t>
-      </w:r>
-    </w:p>
-    <w:p>
-      <w:pPr>
-        <w:pStyle w:val="Prrafodelista"/>
-        <w:numPr>
-          <w:ilvl w:val="0"/>
-          <w:numId w:val="5"/>
-        </w:numPr>
-        <w:jc w:val="both"/>
-      </w:pPr>
-      <w:r>
-        <w:t>Carpeta de trabajos diarios</w:t>
-      </w:r>
-    </w:p>
-    <w:p>
-      <w:pPr>
-        <w:pStyle w:val="Prrafodelista"/>
-        <w:numPr>
-          <w:ilvl w:val="0"/>
-          <w:numId w:val="5"/>
-        </w:numPr>
-        <w:jc w:val="both"/>
-      </w:pPr>
-      <w:r>
-        <w:t>Fecha de presentación</w:t>
-      </w:r>
-      <w:r>
-        <w:t xml:space="preserve">: al reincorporarnos a clases </w:t>
-      </w:r>
-      <w:r>
-        <w:t>áulicas.</w:t>
-      </w:r>
-    </w:p>
-    <w:p>
-      <w:pPr>
-        <w:pStyle w:val="Prrafodelista"/>
-        <w:numPr>
-          <w:ilvl w:val="0"/>
-          <w:numId w:val="5"/>
-        </w:numPr>
-        <w:jc w:val="both"/>
-      </w:pPr>
-      <w:r>
-        <w:t xml:space="preserve">Material de consulta: “Una Radiografía Nacional </w:t>
-      </w:r>
-      <w:r>
-        <w:t>pág.25</w:t>
-      </w:r>
-    </w:p>
-    <w:p>
-      <w:pPr>
-        <w:jc w:val="both"/>
-        <w:rPr>
-          <w:b/>
-          <w:bCs/>
-          <w:u w:val="single"/>
-        </w:rPr>
-      </w:pPr>
-      <w:r>
-        <w:rPr>
-          <w:b/>
-          <w:bCs/>
-          <w:u w:val="single"/>
-        </w:rPr>
-        <w:t>ACTIVIDAD:</w:t>
-      </w:r>
-    </w:p>
-    <w:p>
-      <w:pPr>
-        <w:pStyle w:val="Prrafodelista"/>
-        <w:numPr>
-          <w:ilvl w:val="0"/>
-          <w:numId w:val="6"/>
-        </w:numPr>
-        <w:jc w:val="both"/>
-        <w:rPr>
-          <w:b/>
-          <w:bCs/>
-          <w:u w:val="single"/>
-        </w:rPr>
-      </w:pPr>
-      <w:r>
-        <w:t>Según la radiografía Nacional</w:t>
-      </w:r>
-      <w:r>
-        <w:t>: ¿ cuales son las preocupaciones mas importantes de los adolescentes?</w:t>
-      </w:r>
-    </w:p>
-    <w:p>
-      <w:pPr>
-        <w:pStyle w:val="Prrafodelista"/>
-        <w:numPr>
-          <w:ilvl w:val="0"/>
-          <w:numId w:val="6"/>
-        </w:numPr>
-        <w:jc w:val="both"/>
-        <w:rPr>
-          <w:b/>
-          <w:bCs/>
-          <w:u w:val="single"/>
-        </w:rPr>
-      </w:pPr>
-      <w:r>
-        <w:t xml:space="preserve">Se ve en el artículo </w:t>
-      </w:r>
-      <w:r>
-        <w:t xml:space="preserve">que las preocupaciones varían </w:t>
-      </w:r>
-      <w:r>
-        <w:t>según la zona del país a la que pertenecen los chicos</w:t>
-      </w:r>
-      <w:r>
-        <w:t xml:space="preserve">: ¿Por qué sera? ¿ qué </w:t>
-      </w:r>
-      <w:r>
-        <w:t>factores se te ocurre que pueden influir?</w:t>
-      </w:r>
-    </w:p>
-    <w:p>
-      <w:pPr>
-        <w:pStyle w:val="Prrafodelista"/>
-        <w:numPr>
-          <w:ilvl w:val="0"/>
-          <w:numId w:val="6"/>
-        </w:numPr>
-        <w:jc w:val="both"/>
-        <w:rPr>
-          <w:b/>
-          <w:bCs/>
-          <w:u w:val="single"/>
-        </w:rPr>
-      </w:pPr>
-      <w:r>
-        <w:t xml:space="preserve">Luego de la lectura  del Art. Podes decir si estás de acuerdo </w:t>
-      </w:r>
-      <w:r>
-        <w:t xml:space="preserve">o no con esta frase SI/NO porqué? </w:t>
-      </w:r>
-      <w:r>
-        <w:t>Cita ejemplos.</w:t>
-      </w:r>
-    </w:p>
-    <w:p>
-      <w:pPr>
-        <w:jc w:val="both"/>
-        <w:rPr>
-          <w:b/>
-          <w:bCs/>
-        </w:rPr>
-      </w:pPr>
-      <w:r>
-        <w:rPr>
-          <w:b/>
-          <w:bCs/>
-        </w:rPr>
-        <w:t xml:space="preserve">“Los adolescentes </w:t>
-      </w:r>
-      <w:r>
-        <w:rPr>
-          <w:b/>
-          <w:bCs/>
-        </w:rPr>
-        <w:t>viven en una burbuja</w:t>
-      </w:r>
-      <w:r>
-        <w:rPr>
-          <w:b/>
-          <w:bCs/>
-        </w:rPr>
-        <w:t xml:space="preserve">, aislados de su realidad </w:t>
-      </w:r>
-      <w:r>
-        <w:rPr>
-          <w:b/>
-          <w:bCs/>
-        </w:rPr>
-        <w:t>y solamente le preocupan 2 cosas: lo que ven por televisión y lo que les llega a través  de la publicidad”</w:t>
-      </w:r>
-    </w:p>
-    <w:p>
-      <w:pPr>
-        <w:rPr>
-          <w:b/>
-          <w:bCs/>
-        </w:rPr>
-      </w:pPr>
-      <w:r>
-        <w:rPr>
-          <w:b/>
-          <w:bCs/>
-          <w:noProof/>
-        </w:rPr>
-        <w:lastRenderedPageBreak/>
-        <w:drawing>
-          <wp:anchor distT="0" distB="0" distL="114300" distR="114300" simplePos="0" relativeHeight="251659264" behindDoc="0" locked="0" layoutInCell="1" allowOverlap="1">
-            <wp:simplePos x="0" y="0"/>
-            <wp:positionH relativeFrom="column">
-              <wp:posOffset>133350</wp:posOffset>
-            </wp:positionH>
-            <wp:positionV relativeFrom="paragraph">
-              <wp:posOffset>0</wp:posOffset>
-            </wp:positionV>
-            <wp:extent cx="4937125" cy="9658985"/>
-            <wp:effectExtent l="0" t="0" r="0" b="0"/>
-            <wp:wrapTopAndBottom/>
-            <wp:docPr id="1" name="Imagen 1"/>
-            <wp:cNvGraphicFramePr>
-              <a:graphicFrameLocks xmlns:a="http://schemas.openxmlformats.org/drawingml/2006/main" noChangeAspect="1"/>
-            </wp:cNvGraphicFramePr>
-            <a:graphic xmlns:a="http://schemas.openxmlformats.org/drawingml/2006/main">
-              <a:graphicData uri="http://schemas.openxmlformats.org/drawingml/2006/picture">
-                <pic:pic xmlns:pic="http://schemas.openxmlformats.org/drawingml/2006/picture">
-                  <pic:nvPicPr>
-                    <pic:cNvPr id="1" name=""/>
-                    <pic:cNvPicPr/>
-                  </pic:nvPicPr>
-                  <pic:blipFill>
-                    <a:blip r:embed="rId5" cstate="print">
-                      <a:extLst>
-                        <a:ext uri="{28A0092B-C50C-407E-A947-70E740481C1C}">
-                          <a14:useLocalDpi xmlns:a14="http://schemas.microsoft.com/office/drawing/2010/main" val="0"/>
-                        </a:ext>
-                      </a:extLst>
-                    </a:blip>
-                    <a:stretch>
-                      <a:fillRect/>
-                    </a:stretch>
-                  </pic:blipFill>
-                  <pic:spPr>
-                    <a:xfrm>
-                      <a:off x="0" y="0"/>
-                      <a:ext cx="4937125" cy="9658985"/>
-                    </a:xfrm>
-                    <a:prstGeom prst="rect">
-                      <a:avLst/>
-                    </a:prstGeom>
-                  </pic:spPr>
-                </pic:pic>
-              </a:graphicData>
-            </a:graphic>
-            <wp14:sizeRelH relativeFrom="margin">
-              <wp14:pctWidth>0</wp14:pctWidth>
-            </wp14:sizeRelH>
-            <wp14:sizeRelV relativeFrom="margin">
-              <wp14:pctHeight>0</wp14:pctHeight>
-            </wp14:sizeRelV>
-          </wp:anchor>
-        </w:drawing>
-      </w:r>
-    </w:p>
-    <w:p>
-      <w:pPr>
-        <w:jc w:val="center"/>
-        <w:rPr>
-          <w:b/>
-          <w:bCs/>
-          <w:u w:val="single"/>
-        </w:rPr>
-      </w:pPr>
-      <w:r>
-        <w:rPr>
-          <w:b/>
-          <w:bCs/>
-          <w:u w:val="single"/>
-        </w:rPr>
-        <w:lastRenderedPageBreak/>
-        <w:t>F.E.C: 3er AÑO</w:t>
-      </w:r>
-    </w:p>
-    <w:p>
-      <w:pPr>
-        <w:jc w:val="center"/>
-        <w:rPr>
-          <w:b/>
-          <w:bCs/>
-          <w:u w:val="single"/>
-        </w:rPr>
-      </w:pPr>
-      <w:r>
-        <w:rPr>
-          <w:b/>
-          <w:bCs/>
-          <w:u w:val="single"/>
-        </w:rPr>
-        <w:t>27-03-20</w:t>
-      </w:r>
-    </w:p>
-    <w:p>
-      <w:pPr>
-        <w:jc w:val="both"/>
-      </w:pPr>
-      <w:r>
-        <w:t>“O</w:t>
-      </w:r>
-      <w:r>
-        <w:t xml:space="preserve">rganización </w:t>
-      </w:r>
-      <w:r>
-        <w:t>del Estado Argentino “</w:t>
-      </w:r>
-    </w:p>
-    <w:p>
-      <w:pPr>
-        <w:pStyle w:val="Prrafodelista"/>
-        <w:numPr>
-          <w:ilvl w:val="0"/>
-          <w:numId w:val="7"/>
-        </w:numPr>
-        <w:jc w:val="both"/>
-      </w:pPr>
-      <w:r>
-        <w:t xml:space="preserve">Carpeta de trabajos diarios. </w:t>
-      </w:r>
-    </w:p>
-    <w:p>
-      <w:pPr>
-        <w:pStyle w:val="Prrafodelista"/>
-        <w:numPr>
-          <w:ilvl w:val="0"/>
-          <w:numId w:val="7"/>
-        </w:numPr>
-        <w:jc w:val="both"/>
-      </w:pPr>
-      <w:r>
-        <w:t xml:space="preserve">Fecha de presentación: reincorporación a clases áulicas. </w:t>
-      </w:r>
-    </w:p>
-    <w:p>
-      <w:pPr>
-        <w:pStyle w:val="Prrafodelista"/>
-        <w:jc w:val="both"/>
-      </w:pPr>
-    </w:p>
-    <w:p>
-      <w:pPr>
-        <w:pStyle w:val="Prrafodelista"/>
-        <w:numPr>
-          <w:ilvl w:val="0"/>
-          <w:numId w:val="9"/>
-        </w:numPr>
-        <w:jc w:val="both"/>
-      </w:pPr>
-      <w:r>
-        <w:t>Buscar los siguientes conceptos:</w:t>
-      </w:r>
-    </w:p>
-    <w:p>
-      <w:pPr>
-        <w:pStyle w:val="Prrafodelista"/>
-        <w:numPr>
-          <w:ilvl w:val="0"/>
-          <w:numId w:val="10"/>
-        </w:numPr>
-        <w:jc w:val="both"/>
-      </w:pPr>
-      <w:r>
-        <w:t>Estado:</w:t>
-      </w:r>
-    </w:p>
-    <w:p>
-      <w:pPr>
-        <w:pStyle w:val="Prrafodelista"/>
-        <w:numPr>
-          <w:ilvl w:val="0"/>
-          <w:numId w:val="10"/>
-        </w:numPr>
-        <w:jc w:val="both"/>
-      </w:pPr>
-      <w:r>
-        <w:t>Nación:</w:t>
-      </w:r>
-    </w:p>
-    <w:p>
-      <w:pPr>
-        <w:pStyle w:val="Prrafodelista"/>
-        <w:numPr>
-          <w:ilvl w:val="0"/>
-          <w:numId w:val="10"/>
-        </w:numPr>
-        <w:jc w:val="both"/>
-      </w:pPr>
-      <w:r>
-        <w:t>Territorio:</w:t>
-      </w:r>
-    </w:p>
-    <w:p>
-      <w:pPr>
-        <w:pStyle w:val="Prrafodelista"/>
-        <w:numPr>
-          <w:ilvl w:val="0"/>
-          <w:numId w:val="10"/>
-        </w:numPr>
-        <w:jc w:val="both"/>
-      </w:pPr>
-      <w:r>
-        <w:t>Limite:</w:t>
-      </w:r>
-    </w:p>
-    <w:p>
-      <w:pPr>
-        <w:pStyle w:val="Prrafodelista"/>
-        <w:numPr>
-          <w:ilvl w:val="0"/>
-          <w:numId w:val="10"/>
-        </w:numPr>
-        <w:jc w:val="both"/>
-      </w:pPr>
-      <w:r>
-        <w:t>Frontera:</w:t>
-      </w:r>
-    </w:p>
-    <w:p>
-      <w:pPr>
-        <w:pStyle w:val="Prrafodelista"/>
-        <w:numPr>
-          <w:ilvl w:val="0"/>
-          <w:numId w:val="9"/>
-        </w:numPr>
-        <w:jc w:val="both"/>
-      </w:pPr>
-      <w:r>
-        <w:t>Investiga la conformación del territorio Argentino.</w:t>
-      </w:r>
-    </w:p>
-    <w:p>
-      <w:pPr>
-        <w:pStyle w:val="Prrafodelista"/>
-        <w:numPr>
-          <w:ilvl w:val="0"/>
-          <w:numId w:val="9"/>
-        </w:numPr>
-        <w:jc w:val="both"/>
-      </w:pPr>
-      <w:r>
-        <w:t xml:space="preserve">Cuando y en que </w:t>
-      </w:r>
-      <w:r>
-        <w:t xml:space="preserve">gobierno se dio la creación del </w:t>
-      </w:r>
-      <w:r>
-        <w:t>Ejército Nacional</w:t>
-      </w:r>
-      <w:r>
-        <w:t xml:space="preserve">. </w:t>
-      </w:r>
-    </w:p>
-    <w:p>
-      <w:pPr>
-        <w:pStyle w:val="Prrafodelista"/>
-        <w:numPr>
-          <w:ilvl w:val="0"/>
-          <w:numId w:val="9"/>
-        </w:numPr>
-        <w:jc w:val="both"/>
-      </w:pPr>
-      <w:r>
-        <w:t xml:space="preserve">Qué actividad,  observas hoy que esta realizando </w:t>
-      </w:r>
-      <w:r>
-        <w:t xml:space="preserve">el Ejército Argentino. Qué </w:t>
-      </w:r>
-      <w:r>
-        <w:t>opinión te merece? En no menos de 10 renglones</w:t>
-      </w:r>
-      <w:r>
-        <w:t>.</w:t>
-      </w:r>
-    </w:p>
-    <w:p>
-      <w:pPr>
-        <w:pStyle w:val="Prrafodelista"/>
-        <w:numPr>
-          <w:ilvl w:val="0"/>
-          <w:numId w:val="9"/>
-        </w:numPr>
-        <w:jc w:val="both"/>
-      </w:pPr>
-      <w:r>
-        <w:t>Investiga que fuerza armada cuida las fronteras y cual las costas y mares?</w:t>
-      </w:r>
-    </w:p>
-    <w:p>
-      <w:pPr>
-        <w:jc w:val="both"/>
-      </w:pPr>
-    </w:p>
-    <w:p>
-      <w:pPr>
-        <w:jc w:val="both"/>
-      </w:pPr>
-    </w:p>
-    <w:p>
-      <w:pPr>
-        <w:jc w:val="both"/>
-      </w:pPr>
-    </w:p>
-    <w:p>
-      <w:pPr>
-        <w:jc w:val="both"/>
-      </w:pPr>
-    </w:p>
-    <w:p>
-      <w:pPr>
-        <w:jc w:val="both"/>
-      </w:pPr>
-    </w:p>
-    <w:p>
-      <w:pPr>
-        <w:jc w:val="both"/>
-      </w:pPr>
-    </w:p>
-    <w:p>
-      <w:pPr>
-        <w:jc w:val="both"/>
-      </w:pPr>
-    </w:p>
-    <w:p>
-      <w:pPr>
-        <w:jc w:val="both"/>
-      </w:pPr>
-    </w:p>
-    <w:p>
-      <w:pPr>
-        <w:jc w:val="both"/>
-      </w:pPr>
-    </w:p>
-    <w:p>
-      <w:pPr>
-        <w:jc w:val="both"/>
-      </w:pPr>
-    </w:p>
-    <w:p>
-      <w:pPr>
-        <w:jc w:val="both"/>
-      </w:pPr>
-    </w:p>
-    <w:p>
-      <w:pPr>
-        <w:jc w:val="both"/>
-      </w:pPr>
-    </w:p>
-    <w:p>
-      <w:pPr>
-        <w:jc w:val="both"/>
-      </w:pPr>
-    </w:p>
-    <w:p>
-      <w:pPr>
-        <w:jc w:val="both"/>
-      </w:pPr>
-    </w:p>
-    <w:p>
-      <w:pPr>
-        <w:jc w:val="both"/>
-      </w:pPr>
-    </w:p>
-    <w:p>
-      <w:pPr>
-        <w:jc w:val="both"/>
-      </w:pPr>
-    </w:p>
-    <w:p>
-      <w:pPr>
-        <w:jc w:val="both"/>
-      </w:pPr>
-    </w:p>
-    <w:p>
-      <w:pPr>
-        <w:jc w:val="both"/>
-      </w:pPr>
-    </w:p>
-    <w:p>
-      <w:pPr>
-        <w:jc w:val="center"/>
-        <w:rPr>
-          <w:b/>
-          <w:bCs/>
-          <w:u w:val="single"/>
-        </w:rPr>
-      </w:pPr>
-      <w:r>
-        <w:rPr>
-          <w:b/>
-          <w:bCs/>
-          <w:u w:val="single"/>
-        </w:rPr>
-        <w:lastRenderedPageBreak/>
-        <w:t>F.E.C:4to Año</w:t>
-      </w:r>
-    </w:p>
-    <w:p>
-      <w:pPr>
-        <w:jc w:val="center"/>
-        <w:rPr>
-          <w:b/>
-          <w:bCs/>
-          <w:u w:val="single"/>
-        </w:rPr>
-      </w:pPr>
-      <w:r>
-        <w:rPr>
-          <w:b/>
-          <w:bCs/>
-          <w:u w:val="single"/>
-        </w:rPr>
-        <w:t>27-03-20</w:t>
-      </w:r>
-    </w:p>
-    <w:p>
-      <w:pPr>
-        <w:jc w:val="both"/>
-      </w:pPr>
-      <w:r>
-        <w:t>“Protagonistas de la política 2”</w:t>
-      </w:r>
-    </w:p>
-    <w:p>
-      <w:pPr>
-        <w:pStyle w:val="Prrafodelista"/>
-        <w:numPr>
-          <w:ilvl w:val="0"/>
-          <w:numId w:val="11"/>
-        </w:numPr>
-        <w:jc w:val="both"/>
-      </w:pPr>
-      <w:r>
-        <w:t xml:space="preserve">Carpeta de trabajos diarios. </w:t>
-      </w:r>
-    </w:p>
-    <w:p>
-      <w:pPr>
-        <w:pStyle w:val="Prrafodelista"/>
-        <w:numPr>
-          <w:ilvl w:val="0"/>
-          <w:numId w:val="11"/>
-        </w:numPr>
-        <w:jc w:val="both"/>
-      </w:pPr>
-      <w:r>
-        <w:t>Fecha de presentación: al reincorporarnos a clases áulicas.</w:t>
-      </w:r>
-    </w:p>
-    <w:p>
-      <w:pPr>
-        <w:pStyle w:val="Prrafodelista"/>
-        <w:numPr>
-          <w:ilvl w:val="0"/>
-          <w:numId w:val="12"/>
-        </w:numPr>
-        <w:jc w:val="both"/>
-      </w:pPr>
-      <w:r>
-        <w:t xml:space="preserve">Investigar </w:t>
-      </w:r>
-      <w:r>
-        <w:t>conceptos de:</w:t>
-      </w:r>
-    </w:p>
-    <w:p>
-      <w:pPr>
-        <w:pStyle w:val="Prrafodelista"/>
-        <w:numPr>
-          <w:ilvl w:val="0"/>
-          <w:numId w:val="13"/>
-        </w:numPr>
-        <w:jc w:val="both"/>
-      </w:pPr>
-      <w:r>
-        <w:t>Nación:</w:t>
-      </w:r>
-    </w:p>
-    <w:p>
-      <w:pPr>
-        <w:pStyle w:val="Prrafodelista"/>
-        <w:numPr>
-          <w:ilvl w:val="0"/>
-          <w:numId w:val="13"/>
-        </w:numPr>
-        <w:jc w:val="both"/>
-      </w:pPr>
-      <w:r>
-        <w:t>República:</w:t>
-      </w:r>
-    </w:p>
-    <w:p>
-      <w:pPr>
-        <w:pStyle w:val="Prrafodelista"/>
-        <w:numPr>
-          <w:ilvl w:val="0"/>
-          <w:numId w:val="13"/>
-        </w:numPr>
-        <w:jc w:val="both"/>
-      </w:pPr>
-      <w:r>
-        <w:t>Estado:</w:t>
-      </w:r>
-    </w:p>
-    <w:p>
-      <w:pPr>
-        <w:pStyle w:val="Prrafodelista"/>
-        <w:numPr>
-          <w:ilvl w:val="0"/>
-          <w:numId w:val="13"/>
-        </w:numPr>
-        <w:jc w:val="both"/>
-      </w:pPr>
-      <w:r>
-        <w:t>Representación Federal.</w:t>
-      </w:r>
-    </w:p>
-    <w:p>
-      <w:pPr>
-        <w:pStyle w:val="Prrafodelista"/>
-        <w:numPr>
-          <w:ilvl w:val="0"/>
-          <w:numId w:val="12"/>
-        </w:numPr>
-        <w:jc w:val="both"/>
-      </w:pPr>
-      <w:r>
-        <w:t>Según la constitución Nacional que dice el Art. 1</w:t>
-      </w:r>
-    </w:p>
-    <w:p>
-      <w:pPr>
-        <w:pStyle w:val="Prrafodelista"/>
-        <w:numPr>
-          <w:ilvl w:val="0"/>
-          <w:numId w:val="12"/>
-        </w:numPr>
-        <w:jc w:val="both"/>
-      </w:pPr>
-      <w:r>
-        <w:t>Teniendo en cuenta lo que está sucediendo</w:t>
-      </w:r>
-      <w:r>
-        <w:t xml:space="preserve">: que opinión merece las medidas tomadas </w:t>
-      </w:r>
-      <w:r>
-        <w:t xml:space="preserve">por el gobierno Nacional y comparalas con las medidas tomadas por otros países. </w:t>
-      </w:r>
-    </w:p>
-    <w:p>
-      <w:pPr>
-        <w:pStyle w:val="Prrafodelista"/>
-        <w:numPr>
-          <w:ilvl w:val="0"/>
-          <w:numId w:val="12"/>
-        </w:numPr>
-        <w:jc w:val="both"/>
-      </w:pPr>
-      <w:r>
-        <w:t xml:space="preserve">Busca el preámbulo de la constitución Nacional </w:t>
-      </w:r>
-      <w:r>
-        <w:t xml:space="preserve">y observando los conceptos vistos </w:t>
-      </w:r>
-      <w:r>
-        <w:t>hasta</w:t>
-      </w:r>
-      <w:r>
-        <w:t xml:space="preserve"> ahora</w:t>
-      </w:r>
-      <w:r>
-        <w:t>, extrae:</w:t>
-      </w:r>
-    </w:p>
-    <w:p>
-      <w:pPr>
-        <w:pStyle w:val="Prrafodelista"/>
-        <w:numPr>
-          <w:ilvl w:val="0"/>
-          <w:numId w:val="14"/>
-        </w:numPr>
-        <w:jc w:val="both"/>
-      </w:pPr>
-      <w:r>
-        <w:t>¿Quienes conforman el pueblo?</w:t>
-      </w:r>
-    </w:p>
-    <w:p>
-      <w:pPr>
-        <w:pStyle w:val="Prrafodelista"/>
-        <w:numPr>
-          <w:ilvl w:val="0"/>
-          <w:numId w:val="14"/>
-        </w:numPr>
-        <w:jc w:val="both"/>
-      </w:pPr>
-      <w:r>
-        <w:t>¿Qué idea de Nación promueve?</w:t>
-      </w:r>
-    </w:p>
-    <w:p>
-      <w:pPr>
-        <w:pStyle w:val="Prrafodelista"/>
-        <w:numPr>
-          <w:ilvl w:val="0"/>
-          <w:numId w:val="14"/>
-        </w:numPr>
-        <w:jc w:val="both"/>
-      </w:pPr>
-      <w:r>
-        <w:t>¿Qué te sugiere el bienestar general?</w:t>
-      </w:r>
-    </w:p>
-    <w:p>
-      <w:pPr>
-        <w:pStyle w:val="Prrafodelista"/>
-        <w:numPr>
-          <w:ilvl w:val="0"/>
-          <w:numId w:val="14"/>
-        </w:numPr>
-        <w:jc w:val="both"/>
-      </w:pPr>
-      <w:r>
-        <w:t>¿A quienes se refiere</w:t>
-      </w:r>
-      <w:r>
-        <w:t>?</w:t>
-      </w:r>
-    </w:p>
-    <w:p>
-      <w:pPr>
-        <w:pStyle w:val="Prrafodelista"/>
-        <w:numPr>
-          <w:ilvl w:val="0"/>
-          <w:numId w:val="12"/>
-        </w:numPr>
-        <w:jc w:val="both"/>
-      </w:pPr>
-      <w:r>
-        <w:t xml:space="preserve">Qué le dirías al Equipo conductor </w:t>
-      </w:r>
-      <w:r>
-        <w:t xml:space="preserve">del país hoy? Por las medidas tomadas. Exprésalo en no menos de 10 renglones. </w:t>
-      </w:r>
-    </w:p>
-    <w:p>
-      <w:pPr>
-        <w:jc w:val="both"/>
-      </w:pPr>
-    </w:p>
-    <w:p>
-      <w:pPr>
-        <w:jc w:val="both"/>
-      </w:pPr>
-    </w:p>
-    <w:p>
-      <w:pPr>
-        <w:jc w:val="both"/>
-      </w:pPr>
-    </w:p>
-    <w:p>
-      <w:pPr>
-        <w:jc w:val="both"/>
-      </w:pPr>
-    </w:p>
-    <w:p>
-      <w:pPr>
-        <w:jc w:val="both"/>
-      </w:pPr>
-    </w:p>
-    <w:p>
-      <w:pPr>
-        <w:jc w:val="both"/>
-      </w:pPr>
-    </w:p>
-    <w:p>
-      <w:pPr>
-        <w:jc w:val="both"/>
-      </w:pPr>
-    </w:p>
-    <w:p>
-      <w:pPr>
-        <w:jc w:val="both"/>
-      </w:pPr>
-    </w:p>
-    <w:p>
-      <w:pPr>
-        <w:jc w:val="both"/>
-      </w:pPr>
-    </w:p>
-    <w:p>
-      <w:pPr>
-        <w:jc w:val="both"/>
-      </w:pPr>
-    </w:p>
-    <w:p>
-      <w:pPr>
-        <w:jc w:val="both"/>
-      </w:pPr>
-    </w:p>
-    <w:p>
-      <w:pPr>
-        <w:jc w:val="both"/>
-      </w:pPr>
-    </w:p>
-    <w:p>
-      <w:pPr>
-        <w:jc w:val="both"/>
-      </w:pPr>
-    </w:p>
-    <w:p>
-      <w:pPr>
-        <w:jc w:val="both"/>
-      </w:pPr>
-    </w:p>
-    <w:p>
-      <w:pPr>
-        <w:jc w:val="both"/>
-      </w:pPr>
-    </w:p>
-    <w:p>
-      <w:pPr>
-        <w:jc w:val="both"/>
-      </w:pPr>
-    </w:p>
-    <w:p>
-      <w:pPr>
-        <w:jc w:val="center"/>
-        <w:rPr>
-          <w:b/>
-          <w:bCs/>
-          <w:u w:val="single"/>
-        </w:rPr>
-      </w:pPr>
-      <w:r>
-        <w:rPr>
-          <w:b/>
-          <w:bCs/>
-          <w:u w:val="single"/>
-        </w:rPr>
-        <w:lastRenderedPageBreak/>
-        <w:t>GEOGRAFÍA: 4to AÑO.</w:t>
-      </w:r>
-    </w:p>
-    <w:p>
-      <w:pPr>
-        <w:jc w:val="center"/>
-        <w:rPr>
-          <w:b/>
-          <w:bCs/>
-          <w:u w:val="single"/>
-        </w:rPr>
-      </w:pPr>
-      <w:r>
-        <w:rPr>
-          <w:b/>
-          <w:bCs/>
-          <w:u w:val="single"/>
-        </w:rPr>
-        <w:t>27-03-20</w:t>
-      </w:r>
-    </w:p>
-    <w:p>
-      <w:pPr>
-        <w:pStyle w:val="Prrafodelista"/>
-        <w:numPr>
-          <w:ilvl w:val="0"/>
-          <w:numId w:val="25"/>
-        </w:numPr>
-        <w:jc w:val="both"/>
-      </w:pPr>
-      <w:r>
-        <w:t xml:space="preserve">Carpeta de trabajos diarios. </w:t>
-      </w:r>
-    </w:p>
-    <w:p>
-      <w:pPr>
-        <w:pStyle w:val="Prrafodelista"/>
-        <w:numPr>
-          <w:ilvl w:val="0"/>
-          <w:numId w:val="25"/>
-        </w:numPr>
-        <w:jc w:val="both"/>
-      </w:pPr>
-      <w:r>
-        <w:t>Fecha de presentación: al reincorporarnos a clases áulicas.</w:t>
-      </w:r>
-    </w:p>
-    <w:p>
-      <w:pPr>
-        <w:jc w:val="both"/>
-      </w:pPr>
-    </w:p>
-    <w:p>
-      <w:pPr>
-        <w:pStyle w:val="Prrafodelista"/>
-        <w:numPr>
-          <w:ilvl w:val="0"/>
-          <w:numId w:val="28"/>
-        </w:numPr>
-        <w:jc w:val="both"/>
-      </w:pPr>
-      <w:r>
-        <w:t>Teniendo en cuenta el punto 1 del trabajo anterior:</w:t>
-      </w:r>
-    </w:p>
-    <w:p>
-      <w:pPr>
-        <w:pStyle w:val="Prrafodelista"/>
-        <w:numPr>
-          <w:ilvl w:val="0"/>
-          <w:numId w:val="29"/>
-        </w:numPr>
-        <w:jc w:val="both"/>
-      </w:pPr>
-      <w:r>
-        <w:t xml:space="preserve">¿Cuál es la situación actual </w:t>
-      </w:r>
-      <w:r>
-        <w:t xml:space="preserve">de esas áreas? Pequeño texto de no menos de 5 renglones </w:t>
-      </w:r>
-    </w:p>
-    <w:p>
-      <w:pPr>
-        <w:pStyle w:val="Prrafodelista"/>
-        <w:numPr>
-          <w:ilvl w:val="0"/>
-          <w:numId w:val="29"/>
-        </w:numPr>
-        <w:jc w:val="both"/>
-      </w:pPr>
-      <w:r>
-        <w:t xml:space="preserve">Sigue alarmante la situación del COVID-19 en las mismas ciudades </w:t>
-      </w:r>
-      <w:r>
-        <w:t>o hubo cambios? Ahora en cuales?</w:t>
-      </w:r>
-    </w:p>
-    <w:p>
-      <w:pPr>
-        <w:pStyle w:val="Prrafodelista"/>
-        <w:numPr>
-          <w:ilvl w:val="0"/>
-          <w:numId w:val="28"/>
-        </w:numPr>
-        <w:jc w:val="both"/>
-      </w:pPr>
-      <w:r>
-        <w:t xml:space="preserve">Las medidas tomadas </w:t>
-      </w:r>
-      <w:r>
-        <w:t xml:space="preserve">oportunamente se mantienen o se dejaron </w:t>
-      </w:r>
-      <w:r>
-        <w:t xml:space="preserve"> de aplicar. Breve explicación. </w:t>
-      </w:r>
-    </w:p>
-    <w:p>
-      <w:pPr>
-        <w:pStyle w:val="Prrafodelista"/>
-        <w:numPr>
-          <w:ilvl w:val="0"/>
-          <w:numId w:val="28"/>
-        </w:numPr>
-        <w:jc w:val="both"/>
-      </w:pPr>
-      <w:r>
-        <w:t xml:space="preserve">Prestaste atención a las medidas tomadas por los dirigentes políticos </w:t>
-      </w:r>
-    </w:p>
-    <w:p>
-      <w:pPr>
-        <w:pStyle w:val="Prrafodelista"/>
-        <w:numPr>
-          <w:ilvl w:val="0"/>
-          <w:numId w:val="31"/>
-        </w:numPr>
-        <w:jc w:val="both"/>
-      </w:pPr>
-      <w:r>
-        <w:t>¿Cuál es la que mas te llamo la atención? ¿Por qué?</w:t>
-      </w:r>
-      <w:r>
-        <w:t xml:space="preserve"> ¿De que país pertenece?</w:t>
-      </w:r>
-    </w:p>
-    <w:p>
-      <w:pPr>
-        <w:pStyle w:val="Prrafodelista"/>
-        <w:numPr>
-          <w:ilvl w:val="0"/>
-          <w:numId w:val="31"/>
-        </w:numPr>
-        <w:jc w:val="both"/>
-      </w:pPr>
-      <w:r>
-        <w:t>¿Qué forma de gobierno posee?</w:t>
-      </w:r>
-    </w:p>
-    <w:p>
-      <w:pPr>
-        <w:pStyle w:val="Prrafodelista"/>
-        <w:numPr>
-          <w:ilvl w:val="0"/>
-          <w:numId w:val="31"/>
-        </w:numPr>
-        <w:jc w:val="both"/>
-      </w:pPr>
-      <w:r>
-        <w:t>¿Te parece que esta bien?</w:t>
-      </w:r>
-    </w:p>
-    <w:p>
-      <w:pPr>
-        <w:pStyle w:val="Prrafodelista"/>
-        <w:numPr>
-          <w:ilvl w:val="0"/>
-          <w:numId w:val="28"/>
-        </w:numPr>
-        <w:jc w:val="both"/>
-      </w:pPr>
-      <w:r>
-        <w:t xml:space="preserve">¿Cuál es el o los continentes </w:t>
-      </w:r>
-      <w:r>
-        <w:t xml:space="preserve">donde NO se observa gran contagio del COVID-19? </w:t>
-      </w:r>
-      <w:r>
-        <w:t>¿Qué explicación dieron?</w:t>
-      </w:r>
-    </w:p>
-    <w:p>
-      <w:pPr>
-        <w:pStyle w:val="Prrafodelista"/>
-        <w:numPr>
-          <w:ilvl w:val="0"/>
-          <w:numId w:val="28"/>
-        </w:numPr>
-        <w:jc w:val="both"/>
-      </w:pPr>
-      <w:r>
-        <w:t xml:space="preserve">En tu espacio geográfico </w:t>
-      </w:r>
-      <w:r>
-        <w:t xml:space="preserve">que aconsejaron para prevenir. Son 5 palabras </w:t>
-      </w:r>
-      <w:r>
-        <w:t>con col</w:t>
-      </w:r>
       <w:bookmarkStart w:id="0" w:name="_GoBack"/>
       <w:bookmarkEnd w:id="0"/>
-      <w:r>
-        <w:t>or</w:t>
-      </w:r>
-      <w:r>
-        <w:t>.</w:t>
-      </w:r>
     </w:p>
     <w:sectPr>
       <w:pgSz w:w="11906" w:h="16838"/>

</xml_diff>